<commit_message>
minor changes in the glossary
</commit_message>
<xml_diff>
--- a/מילון מושגים.docx
+++ b/מילון מושגים.docx
@@ -570,12 +570,73 @@
       </w:r>
       <w:r>
         <w:rPr>
+          <w:u w:val="single"/>
+          <w:lang w:val="en-US"/>
+        </w:rPr>
+        <w:t xml:space="preserve"> </w:t>
+      </w:r>
+      <w:r>
+        <w:rPr>
           <w:rFonts w:hint="cs"/>
           <w:u w:val="single"/>
           <w:rtl/>
           <w:lang w:val="en-US"/>
         </w:rPr>
         <w:t>-</w:t>
+      </w:r>
+      <w:r>
+        <w:rPr>
+          <w:rFonts w:hint="cs"/>
+          <w:rtl/>
+          <w:lang w:val="en-US"/>
+        </w:rPr>
+        <w:t xml:space="preserve"> אוסף מוצרים אשר מבקר (מנוי או אורח) מעוניין לקנות ב</w:t>
+      </w:r>
+      <w:r>
+        <w:rPr>
+          <w:rFonts w:hint="cs"/>
+          <w:rtl/>
+          <w:lang w:val="en-US"/>
+        </w:rPr>
+        <w:t>כלל החנויות.</w:t>
+      </w:r>
+    </w:p>
+    <w:p>
+      <w:pPr>
+        <w:pStyle w:val="ListParagraph"/>
+        <w:numPr>
+          <w:ilvl w:val="0"/>
+          <w:numId w:val="2"/>
+        </w:numPr>
+        <w:bidi/>
+        <w:rPr>
+          <w:lang w:val="en-US"/>
+        </w:rPr>
+      </w:pPr>
+      <w:r>
+        <w:rPr>
+          <w:rFonts w:hint="cs"/>
+          <w:u w:val="single"/>
+          <w:rtl/>
+          <w:lang w:val="en-US"/>
+        </w:rPr>
+        <w:t>סל קניות (</w:t>
+      </w:r>
+      <w:r>
+        <w:rPr>
+          <w:u w:val="single"/>
+          <w:lang w:val="en-US"/>
+        </w:rPr>
+        <w:t>Shopping basket</w:t>
+      </w:r>
+      <w:r>
+        <w:rPr>
+          <w:rFonts w:hint="cs"/>
+          <w:u w:val="single"/>
+          <w:rtl/>
+          <w:lang w:val="en-US"/>
+        </w:rPr>
+        <w:t>)-</w:t>
       </w:r>
       <w:r>
         <w:rPr>

</xml_diff>

<commit_message>
minor changes in glossary
</commit_message>
<xml_diff>
--- a/מילון מושגים.docx
+++ b/מילון מושגים.docx
@@ -328,7 +328,21 @@
           <w:u w:val="single"/>
           <w:lang w:val="en-US"/>
         </w:rPr>
-        <w:t xml:space="preserve"> (Manager) </w:t>
+        <w:t xml:space="preserve"> (</w:t>
+      </w:r>
+      <w:r>
+        <w:rPr>
+          <w:u w:val="single"/>
+          <w:lang w:val="en-US"/>
+        </w:rPr>
+        <w:t xml:space="preserve">System </w:t>
+      </w:r>
+      <w:r>
+        <w:rPr>
+          <w:u w:val="single"/>
+          <w:lang w:val="en-US"/>
+        </w:rPr>
+        <w:t xml:space="preserve">Manager) </w:t>
       </w:r>
       <w:r>
         <w:rPr>
@@ -484,6 +498,98 @@
       <w:pPr>
         <w:pStyle w:val="ListParagraph"/>
         <w:numPr>
+          <w:ilvl w:val="1"/>
+          <w:numId w:val="2"/>
+        </w:numPr>
+        <w:bidi/>
+        <w:rPr>
+          <w:lang w:val="en-US"/>
+        </w:rPr>
+      </w:pPr>
+      <w:r>
+        <w:rPr>
+          <w:rFonts w:hint="cs"/>
+          <w:u w:val="single"/>
+          <w:rtl/>
+          <w:lang w:val="en-US"/>
+        </w:rPr>
+        <w:t xml:space="preserve">מנהל חנות </w:t>
+      </w:r>
+      <w:r>
+        <w:rPr>
+          <w:u w:val="single"/>
+          <w:lang w:val="en-US"/>
+        </w:rPr>
+        <w:t>(Shop Manager)</w:t>
+      </w:r>
+      <w:r>
+        <w:rPr>
+          <w:rFonts w:hint="cs"/>
+          <w:u w:val="single"/>
+          <w:rtl/>
+          <w:lang w:val="en-US"/>
+        </w:rPr>
+        <w:t>-</w:t>
+      </w:r>
+      <w:r>
+        <w:rPr>
+          <w:rFonts w:hint="cs"/>
+          <w:rtl/>
+          <w:lang w:val="en-US"/>
+        </w:rPr>
+        <w:t xml:space="preserve"> מנוי אשר רשאי לבצע פעולות ניהול בחנות בהתאם להרשאות שבעל החנות נתן לו.</w:t>
+      </w:r>
+    </w:p>
+    <w:p>
+      <w:pPr>
+        <w:pStyle w:val="ListParagraph"/>
+        <w:numPr>
+          <w:ilvl w:val="1"/>
+          <w:numId w:val="2"/>
+        </w:numPr>
+        <w:bidi/>
+        <w:rPr>
+          <w:lang w:val="en-US"/>
+        </w:rPr>
+      </w:pPr>
+      <w:r>
+        <w:rPr>
+          <w:rFonts w:hint="cs"/>
+          <w:u w:val="single"/>
+          <w:rtl/>
+          <w:lang w:val="en-US"/>
+        </w:rPr>
+        <w:t xml:space="preserve">עובדים </w:t>
+      </w:r>
+      <w:r>
+        <w:rPr>
+          <w:u w:val="single"/>
+          <w:lang w:val="en-US"/>
+        </w:rPr>
+        <w:t>(Employee)</w:t>
+      </w:r>
+      <w:r>
+        <w:rPr>
+          <w:rFonts w:hint="cs"/>
+          <w:u w:val="single"/>
+          <w:rtl/>
+          <w:lang w:val="en-US"/>
+        </w:rPr>
+        <w:t xml:space="preserve">- </w:t>
+      </w:r>
+      <w:r>
+        <w:rPr>
+          <w:rFonts w:hint="cs"/>
+          <w:rtl/>
+          <w:lang w:val="en-US"/>
+        </w:rPr>
+        <w:t>מנוי אשר הוגדר לו תפקיד בחנות כלשהי.</w:t>
+      </w:r>
+    </w:p>
+    <w:p>
+      <w:pPr>
+        <w:pStyle w:val="ListParagraph"/>
+        <w:numPr>
           <w:ilvl w:val="0"/>
           <w:numId w:val="2"/>
         </w:numPr>
@@ -656,6 +762,8 @@
         </w:numPr>
         <w:bidi/>
         <w:rPr>
+          <w:rFonts w:hint="cs"/>
+          <w:rtl/>
           <w:lang w:val="en-US"/>
         </w:rPr>
       </w:pPr>
@@ -691,6 +799,14 @@
           <w:lang w:val="en-US"/>
         </w:rPr>
         <w:t xml:space="preserve"> מערכות חיצוניות אשר מערכת המסחק נעזרת בהן בעת ביצוע פעולות.</w:t>
+      </w:r>
+      <w:r>
+        <w:rPr>
+          <w:rFonts w:hint="cs"/>
+          <w:rtl/>
+          <w:lang w:val="en-US"/>
+        </w:rPr>
+        <w:t xml:space="preserve"> </w:t>
       </w:r>
     </w:p>
     <w:p>

</xml_diff>